<commit_message>
Mock Test Queries Updated
Mock Test Queries Updated
</commit_message>
<xml_diff>
--- a/Offline/BusinessManagement/Information/CollegeDoors/MockTest/MockTest-Queries-By-Anirban.docx
+++ b/Offline/BusinessManagement/Information/CollegeDoors/MockTest/MockTest-Queries-By-Anirban.docx
@@ -725,6 +725,31 @@
         </w:rPr>
         <w:t>and Mathematics by Avishek</w:t>
       </w:r>
+      <w:r>
+        <w:rPr>
+          <w:lang w:val="en-US"/>
+        </w:rPr>
+        <w:t xml:space="preserve">  </w:t>
+      </w:r>
+      <w:r>
+        <w:rPr>
+          <w:lang w:val="en-US"/>
+        </w:rPr>
+        <w:sym w:font="Wingdings" w:char="F0E0"/>
+      </w:r>
+      <w:r>
+        <w:rPr>
+          <w:lang w:val="en-US"/>
+        </w:rPr>
+        <w:t xml:space="preserve"> </w:t>
+      </w:r>
+      <w:r>
+        <w:rPr>
+          <w:highlight w:val="red"/>
+          <w:lang w:val="en-US"/>
+        </w:rPr>
+        <w:t>Today (24-11-2023) we will connect him</w:t>
+      </w:r>
     </w:p>
     <w:p>
       <w:pPr>
@@ -736,9 +761,31 @@
       </w:pPr>
       <w:r>
         <w:rPr>
+          <w:highlight w:val="yellow"/>
           <w:lang w:val="en-US"/>
         </w:rPr>
         <w:t>Chemistry by Subroto Sir.</w:t>
+      </w:r>
+      <w:r>
+        <w:rPr>
+          <w:highlight w:val="yellow"/>
+          <w:lang w:val="en-US"/>
+        </w:rPr>
+        <w:t xml:space="preserve">   </w:t>
+      </w:r>
+      <w:r>
+        <w:rPr>
+          <w:highlight w:val="yellow"/>
+          <w:lang w:val="en-US"/>
+        </w:rPr>
+        <w:sym w:font="Wingdings" w:char="F0E0"/>
+      </w:r>
+      <w:r>
+        <w:rPr>
+          <w:highlight w:val="yellow"/>
+          <w:lang w:val="en-US"/>
+        </w:rPr>
+        <w:t xml:space="preserve"> By 30-11-2023 he will send the questions.</w:t>
       </w:r>
     </w:p>
     <w:p>
@@ -1009,18 +1056,7 @@
                 <w:szCs w:val="20"/>
                 <w:lang w:val="en-US"/>
               </w:rPr>
-              <w:t>Exam</w:t>
-            </w:r>
-            <w:r>
-              <w:rPr>
-                <w:rFonts w:ascii="Oxygen" w:hAnsi="Oxygen"/>
-                <w:b/>
-                <w:bCs/>
-                <w:sz w:val="20"/>
-                <w:szCs w:val="20"/>
-                <w:lang w:val="en-US"/>
-              </w:rPr>
-              <w:t>s</w:t>
+              <w:t>Exams</w:t>
             </w:r>
           </w:p>
         </w:tc>
@@ -1183,34 +1219,7 @@
                 <w:szCs w:val="20"/>
                 <w:lang w:val="en-US"/>
               </w:rPr>
-              <w:t>JEE Mains</w:t>
-            </w:r>
-            <w:r>
-              <w:rPr>
-                <w:rFonts w:ascii="Oxygen" w:hAnsi="Oxygen"/>
-                <w:sz w:val="20"/>
-                <w:szCs w:val="20"/>
-                <w:lang w:val="en-US"/>
-              </w:rPr>
-              <w:t xml:space="preserve">, </w:t>
-            </w:r>
-            <w:r>
-              <w:rPr>
-                <w:rFonts w:ascii="Oxygen" w:hAnsi="Oxygen"/>
-                <w:sz w:val="20"/>
-                <w:szCs w:val="20"/>
-                <w:lang w:val="en-US"/>
-              </w:rPr>
-              <w:t xml:space="preserve">JEE </w:t>
-            </w:r>
-            <w:r>
-              <w:rPr>
-                <w:rFonts w:ascii="Oxygen" w:hAnsi="Oxygen"/>
-                <w:sz w:val="20"/>
-                <w:szCs w:val="20"/>
-                <w:lang w:val="en-US"/>
-              </w:rPr>
-              <w:t>Advanced, NEET &amp; JELET</w:t>
+              <w:t>JEE Mains, JEE Advanced, NEET &amp; JELET</w:t>
             </w:r>
           </w:p>
         </w:tc>
@@ -1496,34 +1505,7 @@
                 <w:szCs w:val="20"/>
                 <w:lang w:val="en-US"/>
               </w:rPr>
-              <w:t>JEE Mains</w:t>
-            </w:r>
-            <w:r>
-              <w:rPr>
-                <w:rFonts w:ascii="Oxygen" w:hAnsi="Oxygen"/>
-                <w:sz w:val="20"/>
-                <w:szCs w:val="20"/>
-                <w:lang w:val="en-US"/>
-              </w:rPr>
-              <w:t xml:space="preserve">, </w:t>
-            </w:r>
-            <w:r>
-              <w:rPr>
-                <w:rFonts w:ascii="Oxygen" w:hAnsi="Oxygen"/>
-                <w:sz w:val="20"/>
-                <w:szCs w:val="20"/>
-                <w:lang w:val="en-US"/>
-              </w:rPr>
-              <w:t>JEE Advanced</w:t>
-            </w:r>
-            <w:r>
-              <w:rPr>
-                <w:rFonts w:ascii="Oxygen" w:hAnsi="Oxygen"/>
-                <w:sz w:val="20"/>
-                <w:szCs w:val="20"/>
-                <w:lang w:val="en-US"/>
-              </w:rPr>
-              <w:t xml:space="preserve"> &amp; JELET</w:t>
+              <w:t>JEE Mains, JEE Advanced &amp; JELET</w:t>
             </w:r>
           </w:p>
         </w:tc>
@@ -2553,19 +2535,7 @@
         <w:rPr>
           <w:lang w:val="en-US"/>
         </w:rPr>
-        <w:t xml:space="preserve">Is the demo class </w:t>
-      </w:r>
-      <w:r>
-        <w:rPr>
-          <w:lang w:val="en-US"/>
-        </w:rPr>
-        <w:t>rehearsed</w:t>
-      </w:r>
-      <w:r>
-        <w:rPr>
-          <w:lang w:val="en-US"/>
-        </w:rPr>
-        <w:t>?</w:t>
+        <w:t>Is the demo class rehearsed?</w:t>
       </w:r>
     </w:p>
     <w:p>
@@ -2608,19 +2578,7 @@
           <w:lang w:val="en-US"/>
         </w:rPr>
         <w:tab/>
-        <w:t xml:space="preserve">Is the marketing / counselling / presentation </w:t>
-      </w:r>
-      <w:r>
-        <w:rPr>
-          <w:lang w:val="en-US"/>
-        </w:rPr>
-        <w:t>rehearsed</w:t>
-      </w:r>
-      <w:r>
-        <w:rPr>
-          <w:lang w:val="en-US"/>
-        </w:rPr>
-        <w:t>?</w:t>
+        <w:t>Is the marketing / counselling / presentation rehearsed?</w:t>
       </w:r>
     </w:p>
     <w:p>
@@ -2662,19 +2620,469 @@
         <w:rPr>
           <w:lang w:val="en-US"/>
         </w:rPr>
-        <w:t xml:space="preserve">What is the question paper pattern for the test as per board / class/ subject? (Time limit, number of </w:t>
-      </w:r>
-      <w:r>
-        <w:rPr>
-          <w:lang w:val="en-US"/>
-        </w:rPr>
-        <w:t>questions,</w:t>
-      </w:r>
-      <w:r>
-        <w:rPr>
-          <w:lang w:val="en-US"/>
-        </w:rPr>
-        <w:t xml:space="preserve"> full marks, marks per question / sections, questions covering entire syllabus, question type (MCQ, objective, descriptive </w:t>
+        <w:t>What is the question paper pattern for the test as per board / class/ subject? (Time limit, number of questions, full marks, marks per question / sections, questions covering entire syllabus, question type (MCQ, objective, descriptive etc.)</w:t>
+      </w:r>
+    </w:p>
+    <w:p>
+      <w:pPr>
+        <w:pStyle w:val="NoSpacing"/>
+        <w:rPr>
+          <w:lang w:val="en-US"/>
+        </w:rPr>
+      </w:pPr>
+    </w:p>
+    <w:p>
+      <w:pPr>
+        <w:pStyle w:val="NoSpacing"/>
+        <w:rPr>
+          <w:lang w:val="en-US"/>
+        </w:rPr>
+      </w:pPr>
+      <w:r>
+        <w:rPr>
+          <w:lang w:val="en-US"/>
+        </w:rPr>
+        <w:t>Ans 12) For 9,10,11 &amp; 12 question paper is set on pen and paper. Duration is 2 hours.</w:t>
+      </w:r>
+    </w:p>
+    <w:p>
+      <w:pPr>
+        <w:pStyle w:val="NoSpacing"/>
+        <w:rPr>
+          <w:lang w:val="en-US"/>
+        </w:rPr>
+      </w:pPr>
+      <w:r>
+        <w:rPr>
+          <w:lang w:val="en-US"/>
+        </w:rPr>
+        <w:t>For competitive exams we will go through college doors app.</w:t>
+      </w:r>
+    </w:p>
+    <w:p>
+      <w:pPr>
+        <w:pStyle w:val="NoSpacing"/>
+        <w:rPr>
+          <w:lang w:val="en-US"/>
+        </w:rPr>
+      </w:pPr>
+      <w:r>
+        <w:rPr>
+          <w:lang w:val="en-US"/>
+        </w:rPr>
+        <w:t>We need to talk with faculty for related subjects.</w:t>
+      </w:r>
+    </w:p>
+    <w:p>
+      <w:pPr>
+        <w:pStyle w:val="NoSpacing"/>
+        <w:rPr>
+          <w:lang w:val="en-US"/>
+        </w:rPr>
+      </w:pPr>
+    </w:p>
+    <w:p>
+      <w:pPr>
+        <w:pStyle w:val="NoSpacing"/>
+        <w:rPr>
+          <w:lang w:val="en-US"/>
+        </w:rPr>
+      </w:pPr>
+      <w:r>
+        <w:rPr>
+          <w:lang w:val="en-US"/>
+        </w:rPr>
+        <w:t xml:space="preserve">Q13) </w:t>
+      </w:r>
+      <w:r>
+        <w:rPr>
+          <w:lang w:val="en-US"/>
+        </w:rPr>
+        <w:t>Is the question paper reviewed?</w:t>
+      </w:r>
+    </w:p>
+    <w:p>
+      <w:pPr>
+        <w:pStyle w:val="NoSpacing"/>
+        <w:rPr>
+          <w:lang w:val="en-US"/>
+        </w:rPr>
+      </w:pPr>
+      <w:r>
+        <w:rPr>
+          <w:lang w:val="en-US"/>
+        </w:rPr>
+        <w:t xml:space="preserve">A13) </w:t>
+      </w:r>
+      <w:r>
+        <w:rPr>
+          <w:lang w:val="en-US"/>
+        </w:rPr>
+        <w:t>Yes,</w:t>
+      </w:r>
+      <w:r>
+        <w:rPr>
+          <w:lang w:val="en-US"/>
+        </w:rPr>
+        <w:t xml:space="preserve"> the question paper should be reviewed</w:t>
+      </w:r>
+    </w:p>
+    <w:p>
+      <w:pPr>
+        <w:pStyle w:val="NoSpacing"/>
+        <w:rPr>
+          <w:lang w:val="en-US"/>
+        </w:rPr>
+      </w:pPr>
+    </w:p>
+    <w:p>
+      <w:pPr>
+        <w:pStyle w:val="NoSpacing"/>
+        <w:rPr>
+          <w:lang w:val="en-US"/>
+        </w:rPr>
+      </w:pPr>
+      <w:r>
+        <w:rPr>
+          <w:lang w:val="en-US"/>
+        </w:rPr>
+        <w:t xml:space="preserve">Q14) </w:t>
+      </w:r>
+      <w:r>
+        <w:rPr>
+          <w:lang w:val="en-US"/>
+        </w:rPr>
+        <w:t>Do we have answering instructions / sample answers ready?</w:t>
+      </w:r>
+    </w:p>
+    <w:p>
+      <w:pPr>
+        <w:pStyle w:val="NoSpacing"/>
+        <w:rPr>
+          <w:lang w:val="en-US"/>
+        </w:rPr>
+      </w:pPr>
+      <w:r>
+        <w:rPr>
+          <w:lang w:val="en-US"/>
+        </w:rPr>
+        <w:t>Ans 14) We need to keep questions &amp; answers ready</w:t>
+      </w:r>
+      <w:r>
+        <w:rPr>
+          <w:lang w:val="en-US"/>
+        </w:rPr>
+        <w:t xml:space="preserve"> and submitted to admin team.</w:t>
+      </w:r>
+    </w:p>
+    <w:p>
+      <w:pPr>
+        <w:pStyle w:val="NoSpacing"/>
+        <w:rPr>
+          <w:lang w:val="en-US"/>
+        </w:rPr>
+      </w:pPr>
+    </w:p>
+    <w:p>
+      <w:pPr>
+        <w:pStyle w:val="NoSpacing"/>
+        <w:rPr>
+          <w:lang w:val="en-US"/>
+        </w:rPr>
+      </w:pPr>
+      <w:r>
+        <w:rPr>
+          <w:lang w:val="en-US"/>
+        </w:rPr>
+        <w:t xml:space="preserve">Q15) </w:t>
+      </w:r>
+      <w:r>
+        <w:rPr>
+          <w:lang w:val="en-US"/>
+        </w:rPr>
+        <w:t>W</w:t>
+      </w:r>
+      <w:r>
+        <w:rPr>
+          <w:lang w:val="en-US"/>
+        </w:rPr>
+        <w:t>h</w:t>
+      </w:r>
+      <w:r>
+        <w:rPr>
+          <w:lang w:val="en-US"/>
+        </w:rPr>
+        <w:t>ich chapters will students will find easy / scoring, which ones difficult? Are we designing demo class around the critical ones?</w:t>
+      </w:r>
+    </w:p>
+    <w:p>
+      <w:pPr>
+        <w:pStyle w:val="NoSpacing"/>
+        <w:rPr>
+          <w:lang w:val="en-US"/>
+        </w:rPr>
+      </w:pPr>
+      <w:r>
+        <w:rPr>
+          <w:lang w:val="en-US"/>
+        </w:rPr>
+        <w:t>Ans 15)</w:t>
+      </w:r>
+      <w:r>
+        <w:rPr>
+          <w:lang w:val="en-US"/>
+        </w:rPr>
+        <w:t xml:space="preserve"> </w:t>
+      </w:r>
+      <w:r>
+        <w:rPr>
+          <w:lang w:val="en-US"/>
+        </w:rPr>
+        <w:t>Faculties will</w:t>
+      </w:r>
+      <w:r>
+        <w:rPr>
+          <w:lang w:val="en-US"/>
+        </w:rPr>
+        <w:t xml:space="preserve"> discuss critical chapters in demo class.</w:t>
+      </w:r>
+    </w:p>
+    <w:p>
+      <w:pPr>
+        <w:pStyle w:val="NoSpacing"/>
+        <w:rPr>
+          <w:lang w:val="en-US"/>
+        </w:rPr>
+      </w:pPr>
+    </w:p>
+    <w:p>
+      <w:pPr>
+        <w:pStyle w:val="NoSpacing"/>
+        <w:rPr>
+          <w:lang w:val="en-US"/>
+        </w:rPr>
+      </w:pPr>
+      <w:r>
+        <w:rPr>
+          <w:lang w:val="en-US"/>
+        </w:rPr>
+        <w:lastRenderedPageBreak/>
+        <w:t>Q</w:t>
+      </w:r>
+      <w:r>
+        <w:rPr>
+          <w:lang w:val="en-US"/>
+        </w:rPr>
+        <w:t>16</w:t>
+      </w:r>
+      <w:r>
+        <w:rPr>
+          <w:lang w:val="en-US"/>
+        </w:rPr>
+        <w:t>)</w:t>
+      </w:r>
+      <w:r>
+        <w:rPr>
+          <w:lang w:val="en-US"/>
+        </w:rPr>
+        <w:tab/>
+        <w:t>Is each team member aware of all the above points?</w:t>
+      </w:r>
+    </w:p>
+    <w:p>
+      <w:pPr>
+        <w:pStyle w:val="NoSpacing"/>
+        <w:rPr>
+          <w:lang w:val="en-US"/>
+        </w:rPr>
+      </w:pPr>
+    </w:p>
+    <w:p>
+      <w:pPr>
+        <w:pStyle w:val="NoSpacing"/>
+        <w:rPr>
+          <w:lang w:val="en-US"/>
+        </w:rPr>
+      </w:pPr>
+    </w:p>
+    <w:p>
+      <w:pPr>
+        <w:pStyle w:val="NoSpacing"/>
+        <w:rPr>
+          <w:lang w:val="en-US"/>
+        </w:rPr>
+      </w:pPr>
+      <w:r>
+        <w:rPr>
+          <w:lang w:val="en-US"/>
+        </w:rPr>
+        <w:t>Q</w:t>
+      </w:r>
+      <w:r>
+        <w:rPr>
+          <w:lang w:val="en-US"/>
+        </w:rPr>
+        <w:t>17</w:t>
+      </w:r>
+      <w:r>
+        <w:rPr>
+          <w:lang w:val="en-US"/>
+        </w:rPr>
+        <w:t>)</w:t>
+      </w:r>
+      <w:r>
+        <w:rPr>
+          <w:lang w:val="en-US"/>
+        </w:rPr>
+        <w:tab/>
+        <w:t>what will be the start time and end time of tests?</w:t>
+      </w:r>
+    </w:p>
+    <w:p>
+      <w:pPr>
+        <w:pStyle w:val="NoSpacing"/>
+        <w:rPr>
+          <w:lang w:val="en-US"/>
+        </w:rPr>
+      </w:pPr>
+    </w:p>
+    <w:p>
+      <w:pPr>
+        <w:pStyle w:val="NoSpacing"/>
+        <w:rPr>
+          <w:lang w:val="en-US"/>
+        </w:rPr>
+      </w:pPr>
+    </w:p>
+    <w:p>
+      <w:pPr>
+        <w:pStyle w:val="NoSpacing"/>
+        <w:rPr>
+          <w:lang w:val="en-US"/>
+        </w:rPr>
+      </w:pPr>
+      <w:r>
+        <w:rPr>
+          <w:lang w:val="en-US"/>
+        </w:rPr>
+        <w:t>Q</w:t>
+      </w:r>
+      <w:r>
+        <w:rPr>
+          <w:lang w:val="en-US"/>
+        </w:rPr>
+        <w:t>18</w:t>
+      </w:r>
+      <w:r>
+        <w:rPr>
+          <w:lang w:val="en-US"/>
+        </w:rPr>
+        <w:t>)</w:t>
+      </w:r>
+      <w:r>
+        <w:rPr>
+          <w:lang w:val="en-US"/>
+        </w:rPr>
+        <w:tab/>
+        <w:t>Which room will the students sit?</w:t>
+      </w:r>
+    </w:p>
+    <w:p>
+      <w:pPr>
+        <w:pStyle w:val="NoSpacing"/>
+        <w:rPr>
+          <w:lang w:val="en-US"/>
+        </w:rPr>
+      </w:pPr>
+    </w:p>
+    <w:p>
+      <w:pPr>
+        <w:pStyle w:val="NoSpacing"/>
+        <w:rPr>
+          <w:lang w:val="en-US"/>
+        </w:rPr>
+      </w:pPr>
+    </w:p>
+    <w:p>
+      <w:pPr>
+        <w:pStyle w:val="NoSpacing"/>
+        <w:rPr>
+          <w:lang w:val="en-US"/>
+        </w:rPr>
+      </w:pPr>
+      <w:r>
+        <w:rPr>
+          <w:lang w:val="en-US"/>
+        </w:rPr>
+        <w:t>Q</w:t>
+      </w:r>
+      <w:r>
+        <w:rPr>
+          <w:lang w:val="en-US"/>
+        </w:rPr>
+        <w:t>19</w:t>
+      </w:r>
+      <w:r>
+        <w:rPr>
+          <w:lang w:val="en-US"/>
+        </w:rPr>
+        <w:t>)</w:t>
+      </w:r>
+      <w:r>
+        <w:rPr>
+          <w:lang w:val="en-US"/>
+        </w:rPr>
+        <w:tab/>
+        <w:t>Which room will the parents sit?</w:t>
+      </w:r>
+    </w:p>
+    <w:p>
+      <w:pPr>
+        <w:pStyle w:val="NoSpacing"/>
+        <w:rPr>
+          <w:lang w:val="en-US"/>
+        </w:rPr>
+      </w:pPr>
+    </w:p>
+    <w:p>
+      <w:pPr>
+        <w:pStyle w:val="NoSpacing"/>
+        <w:rPr>
+          <w:lang w:val="en-US"/>
+        </w:rPr>
+      </w:pPr>
+    </w:p>
+    <w:p>
+      <w:pPr>
+        <w:pStyle w:val="NoSpacing"/>
+        <w:rPr>
+          <w:lang w:val="en-US"/>
+        </w:rPr>
+      </w:pPr>
+      <w:r>
+        <w:rPr>
+          <w:lang w:val="en-US"/>
+        </w:rPr>
+        <w:t>Q</w:t>
+      </w:r>
+      <w:r>
+        <w:rPr>
+          <w:lang w:val="en-US"/>
+        </w:rPr>
+        <w:t>20</w:t>
+      </w:r>
+      <w:r>
+        <w:rPr>
+          <w:lang w:val="en-US"/>
+        </w:rPr>
+        <w:t>)</w:t>
+      </w:r>
+      <w:r>
+        <w:rPr>
+          <w:lang w:val="en-US"/>
+        </w:rPr>
+        <w:tab/>
+        <w:t xml:space="preserve">Which toilet, water dispenser, facilities, parking, tea coffee </w:t>
       </w:r>
       <w:r>
         <w:rPr>
@@ -2686,248 +3094,1141 @@
         <w:rPr>
           <w:lang w:val="en-US"/>
         </w:rPr>
+        <w:t>…</w:t>
+      </w:r>
+    </w:p>
+    <w:p>
+      <w:pPr>
+        <w:pStyle w:val="NoSpacing"/>
+        <w:rPr>
+          <w:lang w:val="en-US"/>
+        </w:rPr>
+      </w:pPr>
+    </w:p>
+    <w:p>
+      <w:pPr>
+        <w:pStyle w:val="NoSpacing"/>
+        <w:rPr>
+          <w:lang w:val="en-US"/>
+        </w:rPr>
+      </w:pPr>
+    </w:p>
+    <w:p>
+      <w:pPr>
+        <w:pStyle w:val="NoSpacing"/>
+        <w:rPr>
+          <w:lang w:val="en-US"/>
+        </w:rPr>
+      </w:pPr>
+      <w:r>
+        <w:rPr>
+          <w:lang w:val="en-US"/>
+        </w:rPr>
+        <w:t>Q</w:t>
+      </w:r>
+      <w:r>
+        <w:rPr>
+          <w:lang w:val="en-US"/>
+        </w:rPr>
+        <w:t>21</w:t>
+      </w:r>
+      <w:r>
+        <w:rPr>
+          <w:lang w:val="en-US"/>
+        </w:rPr>
         <w:t>)</w:t>
       </w:r>
-    </w:p>
-    <w:p>
-      <w:pPr>
-        <w:pStyle w:val="NoSpacing"/>
-        <w:rPr>
-          <w:lang w:val="en-US"/>
-        </w:rPr>
-      </w:pPr>
-    </w:p>
-    <w:p>
-      <w:pPr>
-        <w:pStyle w:val="NoSpacing"/>
-        <w:rPr>
-          <w:lang w:val="en-US"/>
-        </w:rPr>
-      </w:pPr>
-      <w:r>
-        <w:rPr>
-          <w:lang w:val="en-US"/>
-        </w:rPr>
-        <w:t>Ans 12) For 9,10,11 &amp; 12 question paper is set on pen and paper. Duration is 2 hours.</w:t>
-      </w:r>
-    </w:p>
-    <w:p>
-      <w:pPr>
-        <w:pStyle w:val="NoSpacing"/>
-        <w:rPr>
-          <w:lang w:val="en-US"/>
-        </w:rPr>
-      </w:pPr>
-      <w:r>
-        <w:rPr>
-          <w:lang w:val="en-US"/>
-        </w:rPr>
-        <w:t>For competitive exams we will go through college doors app.</w:t>
-      </w:r>
-    </w:p>
-    <w:p>
-      <w:pPr>
-        <w:pStyle w:val="NoSpacing"/>
-        <w:rPr>
-          <w:lang w:val="en-US"/>
-        </w:rPr>
-      </w:pPr>
-      <w:r>
-        <w:rPr>
-          <w:lang w:val="en-US"/>
-        </w:rPr>
-        <w:t>We need to talk with faculty for related subjects.</w:t>
-      </w:r>
-    </w:p>
-    <w:p>
-      <w:pPr>
-        <w:pStyle w:val="NoSpacing"/>
-        <w:rPr>
-          <w:lang w:val="en-US"/>
-        </w:rPr>
-      </w:pPr>
-    </w:p>
-    <w:p>
-      <w:pPr>
-        <w:pStyle w:val="NoSpacing"/>
-        <w:rPr>
-          <w:lang w:val="en-US"/>
-        </w:rPr>
-      </w:pPr>
-      <w:r>
-        <w:rPr>
-          <w:lang w:val="en-US"/>
-        </w:rPr>
-        <w:t xml:space="preserve">Q13) </w:t>
-      </w:r>
-      <w:r>
-        <w:rPr>
-          <w:lang w:val="en-US"/>
-        </w:rPr>
-        <w:t>Is the question paper reviewed?</w:t>
-      </w:r>
-    </w:p>
-    <w:p>
-      <w:pPr>
-        <w:pStyle w:val="NoSpacing"/>
-        <w:rPr>
-          <w:lang w:val="en-US"/>
-        </w:rPr>
-      </w:pPr>
-      <w:r>
-        <w:rPr>
-          <w:lang w:val="en-US"/>
-        </w:rPr>
-        <w:t xml:space="preserve">A13) </w:t>
-      </w:r>
-      <w:r>
-        <w:rPr>
-          <w:lang w:val="en-US"/>
-        </w:rPr>
-        <w:t>Yes,</w:t>
-      </w:r>
-      <w:r>
-        <w:rPr>
-          <w:lang w:val="en-US"/>
-        </w:rPr>
-        <w:t xml:space="preserve"> the question paper should be reviewed</w:t>
-      </w:r>
-    </w:p>
-    <w:p>
-      <w:pPr>
-        <w:pStyle w:val="NoSpacing"/>
-        <w:rPr>
-          <w:lang w:val="en-US"/>
-        </w:rPr>
-      </w:pPr>
-    </w:p>
-    <w:p>
-      <w:pPr>
-        <w:pStyle w:val="NoSpacing"/>
-        <w:rPr>
-          <w:lang w:val="en-US"/>
-        </w:rPr>
-      </w:pPr>
-      <w:r>
-        <w:rPr>
-          <w:lang w:val="en-US"/>
-        </w:rPr>
-        <w:t xml:space="preserve">Q14) </w:t>
-      </w:r>
-      <w:r>
-        <w:rPr>
-          <w:lang w:val="en-US"/>
-        </w:rPr>
-        <w:t>Do we have answering instructions / sample answers ready?</w:t>
-      </w:r>
-    </w:p>
-    <w:p>
-      <w:pPr>
-        <w:pStyle w:val="NoSpacing"/>
-        <w:rPr>
-          <w:lang w:val="en-US"/>
-        </w:rPr>
-      </w:pPr>
-      <w:r>
-        <w:rPr>
-          <w:lang w:val="en-US"/>
-        </w:rPr>
-        <w:t>Ans 14) We need to keep questions &amp; answers ready</w:t>
-      </w:r>
-      <w:r>
-        <w:rPr>
-          <w:lang w:val="en-US"/>
-        </w:rPr>
-        <w:t xml:space="preserve"> and submitted to admin team.</w:t>
-      </w:r>
-    </w:p>
-    <w:p>
-      <w:pPr>
-        <w:pStyle w:val="NoSpacing"/>
-        <w:rPr>
-          <w:lang w:val="en-US"/>
-        </w:rPr>
-      </w:pPr>
-    </w:p>
-    <w:p>
-      <w:pPr>
-        <w:pStyle w:val="NoSpacing"/>
-        <w:rPr>
-          <w:lang w:val="en-US"/>
-        </w:rPr>
-      </w:pPr>
-      <w:r>
-        <w:rPr>
-          <w:lang w:val="en-US"/>
-        </w:rPr>
-        <w:t xml:space="preserve">Q15) </w:t>
-      </w:r>
-      <w:r>
-        <w:rPr>
-          <w:lang w:val="en-US"/>
-        </w:rPr>
-        <w:t>W</w:t>
-      </w:r>
-      <w:r>
-        <w:rPr>
-          <w:lang w:val="en-US"/>
-        </w:rPr>
-        <w:t>h</w:t>
-      </w:r>
-      <w:r>
-        <w:rPr>
-          <w:lang w:val="en-US"/>
-        </w:rPr>
-        <w:t>ich chapters will students will find easy / scoring, which ones difficult? Are we designing demo class around the critical ones?</w:t>
-      </w:r>
-    </w:p>
-    <w:p>
-      <w:pPr>
-        <w:pStyle w:val="NoSpacing"/>
-        <w:rPr>
-          <w:lang w:val="en-US"/>
-        </w:rPr>
-      </w:pPr>
-      <w:r>
-        <w:rPr>
-          <w:lang w:val="en-US"/>
-        </w:rPr>
-        <w:t>Ans 15)</w:t>
-      </w:r>
-      <w:r>
-        <w:rPr>
-          <w:lang w:val="en-US"/>
-        </w:rPr>
-        <w:t xml:space="preserve"> </w:t>
-      </w:r>
-      <w:r>
-        <w:rPr>
-          <w:lang w:val="en-US"/>
-        </w:rPr>
-        <w:t>Faculties will</w:t>
-      </w:r>
-      <w:r>
-        <w:rPr>
-          <w:lang w:val="en-US"/>
-        </w:rPr>
-        <w:t xml:space="preserve"> discuss critical chapters in demo class.</w:t>
-      </w:r>
-    </w:p>
-    <w:p>
-      <w:pPr>
-        <w:pStyle w:val="NoSpacing"/>
-        <w:rPr>
-          <w:lang w:val="en-US"/>
-        </w:rPr>
-      </w:pPr>
-    </w:p>
-    <w:p>
-      <w:pPr>
-        <w:pStyle w:val="NoSpacing"/>
-        <w:rPr>
-          <w:lang w:val="en-US"/>
-        </w:rPr>
-      </w:pPr>
+      <w:r>
+        <w:rPr>
+          <w:lang w:val="en-US"/>
+        </w:rPr>
+        <w:tab/>
+        <w:t>Where will other BAU go during Mock tests?</w:t>
+      </w:r>
+    </w:p>
+    <w:p>
+      <w:pPr>
+        <w:pStyle w:val="NoSpacing"/>
+        <w:rPr>
+          <w:lang w:val="en-US"/>
+        </w:rPr>
+      </w:pPr>
+    </w:p>
+    <w:p>
+      <w:pPr>
+        <w:pStyle w:val="NoSpacing"/>
+        <w:rPr>
+          <w:lang w:val="en-US"/>
+        </w:rPr>
+      </w:pPr>
+    </w:p>
+    <w:p>
+      <w:pPr>
+        <w:pStyle w:val="NoSpacing"/>
+        <w:rPr>
+          <w:lang w:val="en-US"/>
+        </w:rPr>
+      </w:pPr>
+      <w:r>
+        <w:rPr>
+          <w:lang w:val="en-US"/>
+        </w:rPr>
+        <w:t>Q</w:t>
+      </w:r>
+      <w:r>
+        <w:rPr>
+          <w:lang w:val="en-US"/>
+        </w:rPr>
+        <w:t>22</w:t>
+      </w:r>
+      <w:r>
+        <w:rPr>
+          <w:lang w:val="en-US"/>
+        </w:rPr>
+        <w:t>)</w:t>
+      </w:r>
+      <w:r>
+        <w:rPr>
+          <w:lang w:val="en-US"/>
+        </w:rPr>
+        <w:tab/>
+        <w:t>How we manage invigilation?</w:t>
+      </w:r>
+    </w:p>
+    <w:p>
+      <w:pPr>
+        <w:pStyle w:val="NoSpacing"/>
+        <w:rPr>
+          <w:lang w:val="en-US"/>
+        </w:rPr>
+      </w:pPr>
+    </w:p>
+    <w:p>
+      <w:pPr>
+        <w:pStyle w:val="NoSpacing"/>
+        <w:rPr>
+          <w:lang w:val="en-US"/>
+        </w:rPr>
+      </w:pPr>
+    </w:p>
+    <w:p>
+      <w:pPr>
+        <w:pStyle w:val="NoSpacing"/>
+        <w:rPr>
+          <w:lang w:val="en-US"/>
+        </w:rPr>
+      </w:pPr>
+      <w:r>
+        <w:rPr>
+          <w:lang w:val="en-US"/>
+        </w:rPr>
+        <w:t>Q</w:t>
+      </w:r>
+      <w:r>
+        <w:rPr>
+          <w:lang w:val="en-US"/>
+        </w:rPr>
+        <w:t>23</w:t>
+      </w:r>
+      <w:r>
+        <w:rPr>
+          <w:lang w:val="en-US"/>
+        </w:rPr>
+        <w:t>)</w:t>
+      </w:r>
+      <w:r>
+        <w:rPr>
+          <w:lang w:val="en-US"/>
+        </w:rPr>
+        <w:tab/>
+        <w:t>How we manage parent's expectation?</w:t>
+      </w:r>
+    </w:p>
+    <w:p>
+      <w:pPr>
+        <w:pStyle w:val="NoSpacing"/>
+        <w:rPr>
+          <w:lang w:val="en-US"/>
+        </w:rPr>
+      </w:pPr>
+    </w:p>
+    <w:p>
+      <w:pPr>
+        <w:pStyle w:val="NoSpacing"/>
+        <w:rPr>
+          <w:lang w:val="en-US"/>
+        </w:rPr>
+      </w:pPr>
+    </w:p>
+    <w:p>
+      <w:pPr>
+        <w:pStyle w:val="NoSpacing"/>
+        <w:rPr>
+          <w:lang w:val="en-US"/>
+        </w:rPr>
+      </w:pPr>
+      <w:r>
+        <w:rPr>
+          <w:lang w:val="en-US"/>
+        </w:rPr>
+        <w:t>Q</w:t>
+      </w:r>
+      <w:r>
+        <w:rPr>
+          <w:lang w:val="en-US"/>
+        </w:rPr>
+        <w:t>24</w:t>
+      </w:r>
+      <w:r>
+        <w:rPr>
+          <w:lang w:val="en-US"/>
+        </w:rPr>
+        <w:t>)</w:t>
+      </w:r>
+      <w:r>
+        <w:rPr>
+          <w:lang w:val="en-US"/>
+        </w:rPr>
+        <w:tab/>
+        <w:t>Will the parents attend demo class?</w:t>
+      </w:r>
+    </w:p>
+    <w:p>
+      <w:pPr>
+        <w:pStyle w:val="NoSpacing"/>
+        <w:rPr>
+          <w:lang w:val="en-US"/>
+        </w:rPr>
+      </w:pPr>
+    </w:p>
+    <w:p>
+      <w:pPr>
+        <w:pStyle w:val="NoSpacing"/>
+        <w:rPr>
+          <w:lang w:val="en-US"/>
+        </w:rPr>
+      </w:pPr>
+    </w:p>
+    <w:p>
+      <w:pPr>
+        <w:pStyle w:val="NoSpacing"/>
+        <w:rPr>
+          <w:lang w:val="en-US"/>
+        </w:rPr>
+      </w:pPr>
+      <w:r>
+        <w:rPr>
+          <w:lang w:val="en-US"/>
+        </w:rPr>
+        <w:t>Q</w:t>
+      </w:r>
+      <w:r>
+        <w:rPr>
+          <w:lang w:val="en-US"/>
+        </w:rPr>
+        <w:t>25</w:t>
+      </w:r>
+      <w:r>
+        <w:rPr>
+          <w:lang w:val="en-US"/>
+        </w:rPr>
+        <w:t>)</w:t>
+      </w:r>
+      <w:r>
+        <w:rPr>
+          <w:lang w:val="en-US"/>
+        </w:rPr>
+        <w:tab/>
+        <w:t>Will counselling be in groups or individual?</w:t>
+      </w:r>
+    </w:p>
+    <w:p>
+      <w:pPr>
+        <w:pStyle w:val="NoSpacing"/>
+        <w:rPr>
+          <w:lang w:val="en-US"/>
+        </w:rPr>
+      </w:pPr>
+    </w:p>
+    <w:p>
+      <w:pPr>
+        <w:pStyle w:val="NoSpacing"/>
+        <w:rPr>
+          <w:lang w:val="en-US"/>
+        </w:rPr>
+      </w:pPr>
+    </w:p>
+    <w:p>
+      <w:pPr>
+        <w:pStyle w:val="NoSpacing"/>
+        <w:rPr>
+          <w:lang w:val="en-US"/>
+        </w:rPr>
+      </w:pPr>
+      <w:r>
+        <w:rPr>
+          <w:lang w:val="en-US"/>
+        </w:rPr>
+        <w:t>Q</w:t>
+      </w:r>
+      <w:r>
+        <w:rPr>
+          <w:lang w:val="en-US"/>
+        </w:rPr>
+        <w:t>26</w:t>
+      </w:r>
+      <w:r>
+        <w:rPr>
+          <w:lang w:val="en-US"/>
+        </w:rPr>
+        <w:t>)</w:t>
+      </w:r>
+      <w:r>
+        <w:rPr>
+          <w:lang w:val="en-US"/>
+        </w:rPr>
+        <w:tab/>
+        <w:t>Is counselling strategy defined?</w:t>
+      </w:r>
+    </w:p>
+    <w:p>
+      <w:pPr>
+        <w:pStyle w:val="NoSpacing"/>
+        <w:rPr>
+          <w:lang w:val="en-US"/>
+        </w:rPr>
+      </w:pPr>
+    </w:p>
+    <w:p>
+      <w:pPr>
+        <w:pStyle w:val="NoSpacing"/>
+        <w:rPr>
+          <w:lang w:val="en-US"/>
+        </w:rPr>
+      </w:pPr>
+    </w:p>
+    <w:p>
+      <w:pPr>
+        <w:pStyle w:val="NoSpacing"/>
+        <w:rPr>
+          <w:lang w:val="en-US"/>
+        </w:rPr>
+      </w:pPr>
+      <w:r>
+        <w:rPr>
+          <w:lang w:val="en-US"/>
+        </w:rPr>
+        <w:t>Q</w:t>
+      </w:r>
+      <w:r>
+        <w:rPr>
+          <w:lang w:val="en-US"/>
+        </w:rPr>
+        <w:t>27</w:t>
+      </w:r>
+      <w:r>
+        <w:rPr>
+          <w:lang w:val="en-US"/>
+        </w:rPr>
+        <w:t>)</w:t>
+      </w:r>
+      <w:r>
+        <w:rPr>
+          <w:lang w:val="en-US"/>
+        </w:rPr>
+        <w:tab/>
+        <w:t>What will be the course fees for each subject / board / test? Will we provide discounts? Is this as per profitability?</w:t>
+      </w:r>
+    </w:p>
+    <w:p>
+      <w:pPr>
+        <w:pStyle w:val="NoSpacing"/>
+        <w:rPr>
+          <w:lang w:val="en-US"/>
+        </w:rPr>
+      </w:pPr>
+    </w:p>
+    <w:p>
+      <w:pPr>
+        <w:pStyle w:val="NoSpacing"/>
+        <w:rPr>
+          <w:lang w:val="en-US"/>
+        </w:rPr>
+      </w:pPr>
+    </w:p>
+    <w:p>
+      <w:pPr>
+        <w:pStyle w:val="NoSpacing"/>
+        <w:rPr>
+          <w:lang w:val="en-US"/>
+        </w:rPr>
+      </w:pPr>
+      <w:r>
+        <w:rPr>
+          <w:lang w:val="en-US"/>
+        </w:rPr>
+        <w:t>Q</w:t>
+      </w:r>
+      <w:r>
+        <w:rPr>
+          <w:lang w:val="en-US"/>
+        </w:rPr>
+        <w:t>28</w:t>
+      </w:r>
+      <w:r>
+        <w:rPr>
+          <w:lang w:val="en-US"/>
+        </w:rPr>
+        <w:t>)</w:t>
+      </w:r>
+      <w:r>
+        <w:rPr>
+          <w:lang w:val="en-US"/>
+        </w:rPr>
+        <w:tab/>
+        <w:t xml:space="preserve">Which faculty will be appointed for each </w:t>
+      </w:r>
+      <w:r>
+        <w:rPr>
+          <w:lang w:val="en-US"/>
+        </w:rPr>
+        <w:t>student</w:t>
+      </w:r>
+      <w:r>
+        <w:rPr>
+          <w:lang w:val="en-US"/>
+        </w:rPr>
+        <w:t xml:space="preserve"> upon enrollment? Is that faculty aware? Is she the same one conducting the test?</w:t>
+      </w:r>
+    </w:p>
+    <w:p>
+      <w:pPr>
+        <w:pStyle w:val="NoSpacing"/>
+        <w:rPr>
+          <w:lang w:val="en-US"/>
+        </w:rPr>
+      </w:pPr>
+    </w:p>
+    <w:p>
+      <w:pPr>
+        <w:pStyle w:val="NoSpacing"/>
+        <w:rPr>
+          <w:lang w:val="en-US"/>
+        </w:rPr>
+      </w:pPr>
+    </w:p>
+    <w:p>
+      <w:pPr>
+        <w:pStyle w:val="NoSpacing"/>
+        <w:rPr>
+          <w:lang w:val="en-US"/>
+        </w:rPr>
+      </w:pPr>
+      <w:r>
+        <w:rPr>
+          <w:lang w:val="en-US"/>
+        </w:rPr>
+        <w:t>Q</w:t>
+      </w:r>
+      <w:r>
+        <w:rPr>
+          <w:lang w:val="en-US"/>
+        </w:rPr>
+        <w:t>29</w:t>
+      </w:r>
+      <w:r>
+        <w:rPr>
+          <w:lang w:val="en-US"/>
+        </w:rPr>
+        <w:t>)</w:t>
+      </w:r>
+      <w:r>
+        <w:rPr>
+          <w:lang w:val="en-US"/>
+        </w:rPr>
+        <w:tab/>
+        <w:t xml:space="preserve">How do we manage expectations and volatile / </w:t>
+      </w:r>
+      <w:r>
+        <w:rPr>
+          <w:lang w:val="en-US"/>
+        </w:rPr>
+        <w:t>unruly</w:t>
+      </w:r>
+      <w:r>
+        <w:rPr>
+          <w:lang w:val="en-US"/>
+        </w:rPr>
+        <w:t xml:space="preserve"> behavior of students and parents? Are team members aware of all these?</w:t>
+      </w:r>
+    </w:p>
+    <w:p>
+      <w:pPr>
+        <w:pStyle w:val="NoSpacing"/>
+        <w:rPr>
+          <w:lang w:val="en-US"/>
+        </w:rPr>
+      </w:pPr>
+    </w:p>
+    <w:p>
+      <w:pPr>
+        <w:pStyle w:val="NoSpacing"/>
+        <w:rPr>
+          <w:lang w:val="en-US"/>
+        </w:rPr>
+      </w:pPr>
+    </w:p>
+    <w:p>
+      <w:pPr>
+        <w:pStyle w:val="NoSpacing"/>
+        <w:rPr>
+          <w:lang w:val="en-US"/>
+        </w:rPr>
+      </w:pPr>
+      <w:r>
+        <w:rPr>
+          <w:lang w:val="en-US"/>
+        </w:rPr>
+        <w:t>Q</w:t>
+      </w:r>
+      <w:r>
+        <w:rPr>
+          <w:lang w:val="en-US"/>
+        </w:rPr>
+        <w:t>30</w:t>
+      </w:r>
+      <w:r>
+        <w:rPr>
+          <w:lang w:val="en-US"/>
+        </w:rPr>
+        <w:t>)</w:t>
+      </w:r>
+      <w:r>
+        <w:rPr>
+          <w:lang w:val="en-US"/>
+        </w:rPr>
+        <w:tab/>
+        <w:t>How do we invite students for the consecutive mock tests?</w:t>
+      </w:r>
+    </w:p>
+    <w:p>
+      <w:pPr>
+        <w:pStyle w:val="NoSpacing"/>
+        <w:rPr>
+          <w:lang w:val="en-US"/>
+        </w:rPr>
+      </w:pPr>
+    </w:p>
+    <w:p>
+      <w:pPr>
+        <w:pStyle w:val="NoSpacing"/>
+        <w:rPr>
+          <w:lang w:val="en-US"/>
+        </w:rPr>
+      </w:pPr>
+    </w:p>
+    <w:p>
+      <w:pPr>
+        <w:pStyle w:val="NoSpacing"/>
+        <w:rPr>
+          <w:lang w:val="en-US"/>
+        </w:rPr>
+      </w:pPr>
+    </w:p>
+    <w:p>
+      <w:pPr>
+        <w:pStyle w:val="NoSpacing"/>
+        <w:rPr>
+          <w:lang w:val="en-US"/>
+        </w:rPr>
+      </w:pPr>
+    </w:p>
+    <w:p>
+      <w:pPr>
+        <w:pStyle w:val="NoSpacing"/>
+        <w:rPr>
+          <w:lang w:val="en-US"/>
+        </w:rPr>
+      </w:pPr>
+    </w:p>
+    <w:p>
+      <w:pPr>
+        <w:pStyle w:val="NoSpacing"/>
+        <w:rPr>
+          <w:lang w:val="en-US"/>
+        </w:rPr>
+      </w:pPr>
+      <w:r>
+        <w:rPr>
+          <w:lang w:val="en-US"/>
+        </w:rPr>
+        <w:lastRenderedPageBreak/>
+        <w:t>Q</w:t>
+      </w:r>
+      <w:r>
+        <w:rPr>
+          <w:lang w:val="en-US"/>
+        </w:rPr>
+        <w:t>31</w:t>
+      </w:r>
+      <w:r>
+        <w:rPr>
+          <w:lang w:val="en-US"/>
+        </w:rPr>
+        <w:t>)</w:t>
+      </w:r>
+      <w:r>
+        <w:rPr>
+          <w:lang w:val="en-US"/>
+        </w:rPr>
+        <w:tab/>
+        <w:t>How do we show them a career path for individual students during counselling?</w:t>
+      </w:r>
+    </w:p>
+    <w:p>
+      <w:pPr>
+        <w:pStyle w:val="NoSpacing"/>
+        <w:rPr>
+          <w:lang w:val="en-US"/>
+        </w:rPr>
+      </w:pPr>
+    </w:p>
+    <w:p>
+      <w:pPr>
+        <w:pStyle w:val="NoSpacing"/>
+        <w:rPr>
+          <w:lang w:val="en-US"/>
+        </w:rPr>
+      </w:pPr>
+    </w:p>
+    <w:p>
+      <w:pPr>
+        <w:pStyle w:val="NoSpacing"/>
+        <w:rPr>
+          <w:lang w:val="en-US"/>
+        </w:rPr>
+      </w:pPr>
+      <w:r>
+        <w:rPr>
+          <w:lang w:val="en-US"/>
+        </w:rPr>
+        <w:t>Q</w:t>
+      </w:r>
+      <w:r>
+        <w:rPr>
+          <w:lang w:val="en-US"/>
+        </w:rPr>
+        <w:t>32</w:t>
+      </w:r>
+      <w:r>
+        <w:rPr>
+          <w:lang w:val="en-US"/>
+        </w:rPr>
+        <w:t>)</w:t>
+      </w:r>
+      <w:r>
+        <w:rPr>
+          <w:lang w:val="en-US"/>
+        </w:rPr>
+        <w:tab/>
+        <w:t>How do we ensure all students / parents / faculty and team members leave in a positive note?</w:t>
+      </w:r>
+    </w:p>
+    <w:p>
+      <w:pPr>
+        <w:pStyle w:val="NoSpacing"/>
+        <w:rPr>
+          <w:lang w:val="en-US"/>
+        </w:rPr>
+      </w:pPr>
+    </w:p>
+    <w:p>
+      <w:pPr>
+        <w:pStyle w:val="NoSpacing"/>
+        <w:rPr>
+          <w:lang w:val="en-US"/>
+        </w:rPr>
+      </w:pPr>
+    </w:p>
+    <w:p>
+      <w:pPr>
+        <w:pStyle w:val="NoSpacing"/>
+        <w:rPr>
+          <w:lang w:val="en-US"/>
+        </w:rPr>
+      </w:pPr>
+    </w:p>
+    <w:p>
+      <w:pPr>
+        <w:pStyle w:val="NoSpacing"/>
+        <w:rPr>
+          <w:lang w:val="en-US"/>
+        </w:rPr>
+      </w:pPr>
+      <w:r>
+        <w:rPr>
+          <w:lang w:val="en-US"/>
+        </w:rPr>
+        <w:t>Q</w:t>
+      </w:r>
+      <w:r>
+        <w:rPr>
+          <w:lang w:val="en-US"/>
+        </w:rPr>
+        <w:t>33</w:t>
+      </w:r>
+      <w:r>
+        <w:rPr>
+          <w:lang w:val="en-US"/>
+        </w:rPr>
+        <w:t>)</w:t>
+      </w:r>
+      <w:r>
+        <w:rPr>
+          <w:lang w:val="en-US"/>
+        </w:rPr>
+        <w:tab/>
+        <w:t xml:space="preserve">Are we aware of App </w:t>
+      </w:r>
+      <w:r>
+        <w:rPr>
+          <w:lang w:val="en-US"/>
+        </w:rPr>
+        <w:t>functionalities</w:t>
+      </w:r>
+      <w:r>
+        <w:rPr>
+          <w:lang w:val="en-US"/>
+        </w:rPr>
+        <w:t xml:space="preserve"> for each test?</w:t>
+      </w:r>
+    </w:p>
+    <w:p>
+      <w:pPr>
+        <w:pStyle w:val="NoSpacing"/>
+        <w:rPr>
+          <w:lang w:val="en-US"/>
+        </w:rPr>
+      </w:pPr>
+    </w:p>
+    <w:p>
+      <w:pPr>
+        <w:pStyle w:val="NoSpacing"/>
+        <w:rPr>
+          <w:lang w:val="en-US"/>
+        </w:rPr>
+      </w:pPr>
+    </w:p>
+    <w:p>
+      <w:pPr>
+        <w:pStyle w:val="NoSpacing"/>
+        <w:rPr>
+          <w:lang w:val="en-US"/>
+        </w:rPr>
+      </w:pPr>
+    </w:p>
+    <w:p>
+      <w:pPr>
+        <w:pStyle w:val="NoSpacing"/>
+        <w:rPr>
+          <w:lang w:val="en-US"/>
+        </w:rPr>
+      </w:pPr>
+      <w:r>
+        <w:rPr>
+          <w:lang w:val="en-US"/>
+        </w:rPr>
+        <w:t>Q</w:t>
+      </w:r>
+      <w:r>
+        <w:rPr>
+          <w:lang w:val="en-US"/>
+        </w:rPr>
+        <w:t>34</w:t>
+      </w:r>
+      <w:r>
+        <w:rPr>
+          <w:lang w:val="en-US"/>
+        </w:rPr>
+        <w:t>)</w:t>
+      </w:r>
+      <w:r>
+        <w:rPr>
+          <w:lang w:val="en-US"/>
+        </w:rPr>
+        <w:tab/>
+        <w:t xml:space="preserve">Will the students get question papers on laptops / </w:t>
+      </w:r>
+      <w:r>
+        <w:rPr>
+          <w:lang w:val="en-US"/>
+        </w:rPr>
+        <w:t>mobile</w:t>
+      </w:r>
+      <w:r>
+        <w:rPr>
+          <w:lang w:val="en-US"/>
+        </w:rPr>
+        <w:t xml:space="preserve"> phones? Or papers? If online, did we ask them to bring laptops / mobiles? Will we give them </w:t>
+      </w:r>
+      <w:r>
+        <w:rPr>
+          <w:lang w:val="en-US"/>
+        </w:rPr>
+        <w:t>WIFI</w:t>
+      </w:r>
+      <w:r>
+        <w:rPr>
+          <w:lang w:val="en-US"/>
+        </w:rPr>
+        <w:t xml:space="preserve"> access?</w:t>
+      </w:r>
+    </w:p>
+    <w:p>
+      <w:pPr>
+        <w:pStyle w:val="NoSpacing"/>
+        <w:rPr>
+          <w:lang w:val="en-US"/>
+        </w:rPr>
+      </w:pPr>
+    </w:p>
+    <w:p>
+      <w:pPr>
+        <w:pStyle w:val="NoSpacing"/>
+        <w:rPr>
+          <w:lang w:val="en-US"/>
+        </w:rPr>
+      </w:pPr>
+    </w:p>
+    <w:p>
+      <w:pPr>
+        <w:pStyle w:val="NoSpacing"/>
+        <w:rPr>
+          <w:lang w:val="en-US"/>
+        </w:rPr>
+      </w:pPr>
+    </w:p>
+    <w:p>
+      <w:pPr>
+        <w:pStyle w:val="NoSpacing"/>
+        <w:rPr>
+          <w:lang w:val="en-US"/>
+        </w:rPr>
+      </w:pPr>
+      <w:r>
+        <w:rPr>
+          <w:lang w:val="en-US"/>
+        </w:rPr>
+        <w:t>Q</w:t>
+      </w:r>
+      <w:r>
+        <w:rPr>
+          <w:lang w:val="en-US"/>
+        </w:rPr>
+        <w:t>35</w:t>
+      </w:r>
+      <w:r>
+        <w:rPr>
+          <w:lang w:val="en-US"/>
+        </w:rPr>
+        <w:t>)</w:t>
+      </w:r>
+      <w:r>
+        <w:rPr>
+          <w:lang w:val="en-US"/>
+        </w:rPr>
+        <w:tab/>
+        <w:t>If tests are online how do we manage disruptions due to FB and other websites on the same device?</w:t>
+      </w:r>
+    </w:p>
+    <w:p>
+      <w:pPr>
+        <w:pStyle w:val="NoSpacing"/>
+        <w:rPr>
+          <w:lang w:val="en-US"/>
+        </w:rPr>
+      </w:pPr>
+    </w:p>
+    <w:p>
+      <w:pPr>
+        <w:pStyle w:val="NoSpacing"/>
+        <w:rPr>
+          <w:lang w:val="en-US"/>
+        </w:rPr>
+      </w:pPr>
+    </w:p>
+    <w:p>
+      <w:pPr>
+        <w:pStyle w:val="NoSpacing"/>
+        <w:rPr>
+          <w:lang w:val="en-US"/>
+        </w:rPr>
+      </w:pPr>
+    </w:p>
+    <w:p>
+      <w:pPr>
+        <w:pStyle w:val="NoSpacing"/>
+        <w:rPr>
+          <w:lang w:val="en-US"/>
+        </w:rPr>
+      </w:pPr>
+      <w:r>
+        <w:rPr>
+          <w:lang w:val="en-US"/>
+        </w:rPr>
+        <w:t>Q</w:t>
+      </w:r>
+      <w:r>
+        <w:rPr>
+          <w:lang w:val="en-US"/>
+        </w:rPr>
+        <w:t>36</w:t>
+      </w:r>
+      <w:r>
+        <w:rPr>
+          <w:lang w:val="en-US"/>
+        </w:rPr>
+        <w:t>)</w:t>
+      </w:r>
+      <w:r>
+        <w:rPr>
+          <w:lang w:val="en-US"/>
+        </w:rPr>
+        <w:tab/>
+        <w:t>How we collect phone numbers and contact info of parents / students?</w:t>
+      </w:r>
+    </w:p>
+    <w:p>
+      <w:pPr>
+        <w:pStyle w:val="NoSpacing"/>
+        <w:rPr>
+          <w:lang w:val="en-US"/>
+        </w:rPr>
+      </w:pPr>
+    </w:p>
+    <w:p>
+      <w:pPr>
+        <w:pStyle w:val="NoSpacing"/>
+        <w:rPr>
+          <w:lang w:val="en-US"/>
+        </w:rPr>
+      </w:pPr>
+    </w:p>
+    <w:p>
+      <w:pPr>
+        <w:pStyle w:val="NoSpacing"/>
+        <w:rPr>
+          <w:lang w:val="en-US"/>
+        </w:rPr>
+      </w:pPr>
+    </w:p>
+    <w:p>
+      <w:pPr>
+        <w:pStyle w:val="NoSpacing"/>
+        <w:rPr>
+          <w:lang w:val="en-US"/>
+        </w:rPr>
+      </w:pPr>
+      <w:r>
+        <w:rPr>
+          <w:lang w:val="en-US"/>
+        </w:rPr>
+        <w:t>Q</w:t>
+      </w:r>
+      <w:r>
+        <w:rPr>
+          <w:lang w:val="en-US"/>
+        </w:rPr>
+        <w:t>37</w:t>
+      </w:r>
+      <w:r>
+        <w:rPr>
+          <w:lang w:val="en-US"/>
+        </w:rPr>
+        <w:t>)</w:t>
+      </w:r>
+      <w:r>
+        <w:rPr>
+          <w:lang w:val="en-US"/>
+        </w:rPr>
+        <w:tab/>
+        <w:t>How do we manage CRM with each one after mock tests?</w:t>
+      </w:r>
+    </w:p>
+    <w:p>
+      <w:pPr>
+        <w:pStyle w:val="NoSpacing"/>
+        <w:rPr>
+          <w:lang w:val="en-US"/>
+        </w:rPr>
+      </w:pPr>
+    </w:p>
+    <w:p>
+      <w:pPr>
+        <w:pStyle w:val="NoSpacing"/>
+        <w:rPr>
+          <w:lang w:val="en-US"/>
+        </w:rPr>
+      </w:pPr>
+    </w:p>
+    <w:p>
+      <w:pPr>
+        <w:pStyle w:val="NoSpacing"/>
+        <w:rPr>
+          <w:lang w:val="en-US"/>
+        </w:rPr>
+      </w:pPr>
+    </w:p>
+    <w:p>
+      <w:pPr>
+        <w:pStyle w:val="NoSpacing"/>
+        <w:rPr>
+          <w:lang w:val="en-US"/>
+        </w:rPr>
+      </w:pPr>
+      <w:r>
+        <w:rPr>
+          <w:lang w:val="en-US"/>
+        </w:rPr>
+        <w:t>Q</w:t>
+      </w:r>
+      <w:r>
+        <w:rPr>
+          <w:lang w:val="en-US"/>
+        </w:rPr>
+        <w:t>38</w:t>
+      </w:r>
+      <w:r>
+        <w:rPr>
+          <w:lang w:val="en-US"/>
+        </w:rPr>
+        <w:t>)</w:t>
+      </w:r>
+      <w:r>
+        <w:rPr>
+          <w:lang w:val="en-US"/>
+        </w:rPr>
+        <w:tab/>
+        <w:t xml:space="preserve">Are we ready with a ppt about Anodiam and why they enroll with us? Who will deliver the presentation? When? Is it reharsed? </w:t>
+      </w:r>
+    </w:p>
+    <w:p>
+      <w:pPr>
+        <w:pStyle w:val="NoSpacing"/>
+        <w:rPr>
+          <w:lang w:val="en-US"/>
+        </w:rPr>
+      </w:pPr>
+    </w:p>
+    <w:p>
+      <w:pPr>
+        <w:pStyle w:val="NoSpacing"/>
+        <w:rPr>
+          <w:lang w:val="en-US"/>
+        </w:rPr>
+      </w:pPr>
+    </w:p>
+    <w:p>
+      <w:pPr>
+        <w:pStyle w:val="NoSpacing"/>
+        <w:rPr>
+          <w:lang w:val="en-US"/>
+        </w:rPr>
+      </w:pPr>
+      <w:r>
+        <w:rPr>
+          <w:lang w:val="en-US"/>
+        </w:rPr>
+        <w:t>Q</w:t>
+      </w:r>
+      <w:r>
+        <w:rPr>
+          <w:lang w:val="en-US"/>
+        </w:rPr>
+        <w:t>39</w:t>
+      </w:r>
+      <w:r>
+        <w:rPr>
+          <w:lang w:val="en-US"/>
+        </w:rPr>
+        <w:t>)</w:t>
+      </w:r>
+      <w:r>
+        <w:rPr>
+          <w:lang w:val="en-US"/>
+        </w:rPr>
+        <w:tab/>
+        <w:t>Do we ask clients to join a FB / WA group? Is that group a generic one or something specific for particular subject / board / class?</w:t>
+      </w:r>
+    </w:p>
+    <w:p>
+      <w:pPr>
+        <w:pStyle w:val="NoSpacing"/>
+        <w:rPr>
+          <w:lang w:val="en-US"/>
+        </w:rPr>
+      </w:pPr>
+    </w:p>
+    <w:p>
+      <w:pPr>
+        <w:pStyle w:val="NoSpacing"/>
+        <w:rPr>
+          <w:lang w:val="en-US"/>
+        </w:rPr>
+      </w:pPr>
+    </w:p>
+    <w:p>
+      <w:pPr>
+        <w:pStyle w:val="NoSpacing"/>
+        <w:rPr>
+          <w:lang w:val="en-US"/>
+        </w:rPr>
+      </w:pPr>
+      <w:r>
+        <w:rPr>
+          <w:lang w:val="en-US"/>
+        </w:rPr>
+        <w:t>Q</w:t>
+      </w:r>
+      <w:r>
+        <w:rPr>
+          <w:lang w:val="en-US"/>
+        </w:rPr>
+        <w:t>40</w:t>
+      </w:r>
+      <w:r>
+        <w:rPr>
+          <w:lang w:val="en-US"/>
+        </w:rPr>
+        <w:t>)</w:t>
+      </w:r>
+      <w:r>
+        <w:rPr>
+          <w:lang w:val="en-US"/>
+        </w:rPr>
+        <w:tab/>
+        <w:t xml:space="preserve">How do we cross sale other subjects to them? How do we ask them to refer other students? How do we ask them to do </w:t>
+      </w:r>
+      <w:proofErr w:type="gramStart"/>
+      <w:r>
+        <w:rPr>
+          <w:lang w:val="en-US"/>
+        </w:rPr>
+        <w:t>AI</w:t>
+      </w:r>
+      <w:r>
+        <w:rPr>
+          <w:lang w:val="en-US"/>
+        </w:rPr>
+        <w:t>,IT</w:t>
+      </w:r>
+      <w:proofErr w:type="gramEnd"/>
+      <w:r>
+        <w:rPr>
+          <w:lang w:val="en-US"/>
+        </w:rPr>
+        <w:t xml:space="preserve"> and Communication classes?</w:t>
+      </w:r>
     </w:p>
     <w:sectPr>
       <w:pgSz w:w="11906" w:h="16838"/>

</xml_diff>